<commit_message>
modificaition at alien-plot branch
</commit_message>
<xml_diff>
--- a/text.docx
+++ b/text.docx
@@ -12,6 +12,218 @@
       <w:r>
         <w:rPr/>
         <w:t xml:space="preserve">I am mohammad hamdan a civil engineer and currently working in construction of bridges and so on so on so on so on so etc etc etc etc </w:t>
+      </w:r>
+    </w:p>
+    <w:p>
+      <w:pPr>
+        <w:pStyle w:val="Normal"/>
+        <w:bidi w:val="0"/>
+        <w:jc w:val="start"/>
+        <w:rPr/>
+      </w:pPr>
+      <w:r>
+        <w:rPr/>
+        <w:t>nn</w:t>
+      </w:r>
+    </w:p>
+    <w:p>
+      <w:pPr>
+        <w:pStyle w:val="Normal"/>
+        <w:bidi w:val="0"/>
+        <w:jc w:val="start"/>
+        <w:rPr/>
+      </w:pPr>
+      <w:r>
+        <w:rPr/>
+        <w:t>n</w:t>
+      </w:r>
+    </w:p>
+    <w:p>
+      <w:pPr>
+        <w:pStyle w:val="Normal"/>
+        <w:bidi w:val="0"/>
+        <w:jc w:val="start"/>
+        <w:rPr/>
+      </w:pPr>
+      <w:r>
+        <w:rPr/>
+        <w:t>n</w:t>
+      </w:r>
+    </w:p>
+    <w:p>
+      <w:pPr>
+        <w:pStyle w:val="Normal"/>
+        <w:bidi w:val="0"/>
+        <w:jc w:val="start"/>
+        <w:rPr/>
+      </w:pPr>
+      <w:r>
+        <w:rPr/>
+        <w:t>n</w:t>
+      </w:r>
+    </w:p>
+    <w:p>
+      <w:pPr>
+        <w:pStyle w:val="Normal"/>
+        <w:bidi w:val="0"/>
+        <w:jc w:val="start"/>
+        <w:rPr/>
+      </w:pPr>
+      <w:r>
+        <w:rPr/>
+        <w:t>n</w:t>
+      </w:r>
+    </w:p>
+    <w:p>
+      <w:pPr>
+        <w:pStyle w:val="Normal"/>
+        <w:bidi w:val="0"/>
+        <w:jc w:val="start"/>
+        <w:rPr/>
+      </w:pPr>
+      <w:r>
+        <w:rPr/>
+        <w:t>n</w:t>
+      </w:r>
+    </w:p>
+    <w:p>
+      <w:pPr>
+        <w:pStyle w:val="Normal"/>
+        <w:bidi w:val="0"/>
+        <w:jc w:val="start"/>
+        <w:rPr/>
+      </w:pPr>
+      <w:r>
+        <w:rPr/>
+        <w:t>n</w:t>
+      </w:r>
+    </w:p>
+    <w:p>
+      <w:pPr>
+        <w:pStyle w:val="Normal"/>
+        <w:bidi w:val="0"/>
+        <w:jc w:val="start"/>
+        <w:rPr/>
+      </w:pPr>
+      <w:r>
+        <w:rPr/>
+      </w:r>
+    </w:p>
+    <w:p>
+      <w:pPr>
+        <w:pStyle w:val="Normal"/>
+        <w:bidi w:val="0"/>
+        <w:jc w:val="start"/>
+        <w:rPr/>
+      </w:pPr>
+      <w:r>
+        <w:rPr/>
+        <w:t>n</w:t>
+      </w:r>
+    </w:p>
+    <w:p>
+      <w:pPr>
+        <w:pStyle w:val="Normal"/>
+        <w:bidi w:val="0"/>
+        <w:jc w:val="start"/>
+        <w:rPr/>
+      </w:pPr>
+      <w:r>
+        <w:rPr/>
+        <w:t>n</w:t>
+      </w:r>
+    </w:p>
+    <w:p>
+      <w:pPr>
+        <w:pStyle w:val="Normal"/>
+        <w:bidi w:val="0"/>
+        <w:jc w:val="start"/>
+        <w:rPr/>
+      </w:pPr>
+      <w:r>
+        <w:rPr/>
+        <w:t>n</w:t>
+      </w:r>
+    </w:p>
+    <w:p>
+      <w:pPr>
+        <w:pStyle w:val="Normal"/>
+        <w:bidi w:val="0"/>
+        <w:jc w:val="start"/>
+        <w:rPr/>
+      </w:pPr>
+      <w:r>
+        <w:rPr/>
+      </w:r>
+    </w:p>
+    <w:p>
+      <w:pPr>
+        <w:pStyle w:val="Normal"/>
+        <w:bidi w:val="0"/>
+        <w:jc w:val="start"/>
+        <w:rPr/>
+      </w:pPr>
+      <w:r>
+        <w:rPr/>
+        <w:t>n</w:t>
+      </w:r>
+    </w:p>
+    <w:p>
+      <w:pPr>
+        <w:pStyle w:val="Normal"/>
+        <w:bidi w:val="0"/>
+        <w:jc w:val="start"/>
+        <w:rPr/>
+      </w:pPr>
+      <w:r>
+        <w:rPr/>
+        <w:t>n</w:t>
+      </w:r>
+    </w:p>
+    <w:p>
+      <w:pPr>
+        <w:pStyle w:val="Normal"/>
+        <w:bidi w:val="0"/>
+        <w:jc w:val="start"/>
+        <w:rPr/>
+      </w:pPr>
+      <w:r>
+        <w:rPr/>
+      </w:r>
+    </w:p>
+    <w:p>
+      <w:pPr>
+        <w:pStyle w:val="Normal"/>
+        <w:bidi w:val="0"/>
+        <w:jc w:val="start"/>
+        <w:rPr/>
+      </w:pPr>
+      <w:r>
+        <w:rPr/>
+        <w:t>n</w:t>
+      </w:r>
+    </w:p>
+    <w:p>
+      <w:pPr>
+        <w:pStyle w:val="Normal"/>
+        <w:bidi w:val="0"/>
+        <w:jc w:val="start"/>
+        <w:rPr/>
+      </w:pPr>
+      <w:r>
+        <w:rPr/>
+        <w:t>n</w:t>
+      </w:r>
+    </w:p>
+    <w:p>
+      <w:pPr>
+        <w:pStyle w:val="Normal"/>
+        <w:bidi w:val="0"/>
+        <w:jc w:val="start"/>
+        <w:rPr/>
+      </w:pPr>
+      <w:r>
+        <w:rPr/>
       </w:r>
     </w:p>
     <w:sectPr>
@@ -21,6 +233,7 @@
       <w:pgNumType w:fmt="decimal"/>
       <w:formProt w:val="false"/>
       <w:textDirection w:val="lrTb"/>
+      <w:docGrid w:type="default" w:linePitch="100" w:charSpace="0"/>
     </w:sectPr>
   </w:body>
 </w:document>
@@ -49,7 +262,10 @@
     <w:qFormat/>
     <w:pPr>
       <w:widowControl w:val="false"/>
+      <w:suppressAutoHyphens w:val="true"/>
       <w:bidi w:val="0"/>
+      <w:spacing w:before="0" w:after="0"/>
+      <w:jc w:val="start"/>
     </w:pPr>
     <w:rPr>
       <w:rFonts w:ascii="Liberation Serif" w:hAnsi="Liberation Serif" w:eastAsia="NSimSun" w:cs="Arial"/>

</xml_diff>